<commit_message>
SWOT analiza - slabosti
</commit_message>
<xml_diff>
--- a/SWOT analiza.docx
+++ b/SWOT analiza.docx
@@ -96,7 +96,300 @@
               <w:jc w:val="center"/>
             </w:pPr>
           </w:p>
-          <w:p/>
+          <w:p>
+            <w:pPr>
+              <w:spacing w:after="0" w:line="240" w:lineRule="auto"/>
+            </w:pPr>
+            <w:r>
+              <w:t>-</w:t>
+            </w:r>
+            <w:proofErr w:type="spellStart"/>
+            <w:r>
+              <w:t>povećana</w:t>
+            </w:r>
+            <w:proofErr w:type="spellEnd"/>
+            <w:r>
+              <w:t xml:space="preserve"> </w:t>
+            </w:r>
+            <w:proofErr w:type="spellStart"/>
+            <w:r>
+              <w:t>konkurentnost</w:t>
+            </w:r>
+            <w:proofErr w:type="spellEnd"/>
+            <w:r>
+              <w:t xml:space="preserve"> </w:t>
+            </w:r>
+            <w:proofErr w:type="spellStart"/>
+            <w:r>
+              <w:t>studenata</w:t>
+            </w:r>
+            <w:proofErr w:type="spellEnd"/>
+            <w:r>
+              <w:t xml:space="preserve"> </w:t>
+            </w:r>
+            <w:proofErr w:type="spellStart"/>
+            <w:r>
+              <w:t>na</w:t>
+            </w:r>
+            <w:proofErr w:type="spellEnd"/>
+            <w:r>
+              <w:t xml:space="preserve"> </w:t>
+            </w:r>
+            <w:proofErr w:type="spellStart"/>
+            <w:r>
+              <w:t>tržištu</w:t>
+            </w:r>
+            <w:proofErr w:type="spellEnd"/>
+            <w:r>
+              <w:t xml:space="preserve"> </w:t>
+            </w:r>
+            <w:proofErr w:type="spellStart"/>
+            <w:r>
+              <w:t>rada</w:t>
+            </w:r>
+            <w:proofErr w:type="spellEnd"/>
+          </w:p>
+          <w:p>
+            <w:pPr>
+              <w:spacing w:after="0" w:line="240" w:lineRule="auto"/>
+            </w:pPr>
+            <w:r>
+              <w:t>-</w:t>
+            </w:r>
+            <w:proofErr w:type="spellStart"/>
+            <w:r>
+              <w:t>usklađenost</w:t>
+            </w:r>
+            <w:proofErr w:type="spellEnd"/>
+            <w:r>
+              <w:t xml:space="preserve"> </w:t>
+            </w:r>
+            <w:proofErr w:type="spellStart"/>
+            <w:r>
+              <w:t>obrazovanja</w:t>
+            </w:r>
+            <w:proofErr w:type="spellEnd"/>
+            <w:r>
+              <w:t xml:space="preserve"> </w:t>
+            </w:r>
+            <w:proofErr w:type="spellStart"/>
+            <w:r>
+              <w:t>sa</w:t>
+            </w:r>
+            <w:proofErr w:type="spellEnd"/>
+            <w:r>
+              <w:t xml:space="preserve"> </w:t>
+            </w:r>
+            <w:proofErr w:type="spellStart"/>
+            <w:r>
+              <w:t>potrebama</w:t>
+            </w:r>
+            <w:proofErr w:type="spellEnd"/>
+            <w:r>
+              <w:t xml:space="preserve"> </w:t>
+            </w:r>
+            <w:proofErr w:type="spellStart"/>
+            <w:r>
+              <w:t>tržišta</w:t>
+            </w:r>
+            <w:proofErr w:type="spellEnd"/>
+            <w:r>
+              <w:t xml:space="preserve"> </w:t>
+            </w:r>
+          </w:p>
+          <w:p>
+            <w:pPr>
+              <w:spacing w:after="0" w:line="240" w:lineRule="auto"/>
+            </w:pPr>
+            <w:r>
+              <w:t>-</w:t>
+            </w:r>
+            <w:proofErr w:type="spellStart"/>
+            <w:r>
+              <w:t>olakšan</w:t>
+            </w:r>
+            <w:proofErr w:type="spellEnd"/>
+            <w:r>
+              <w:t xml:space="preserve"> </w:t>
+            </w:r>
+            <w:proofErr w:type="spellStart"/>
+            <w:r>
+              <w:t>pristup</w:t>
+            </w:r>
+            <w:proofErr w:type="spellEnd"/>
+            <w:r>
+              <w:t xml:space="preserve"> </w:t>
+            </w:r>
+            <w:proofErr w:type="spellStart"/>
+            <w:r>
+              <w:t>studentima</w:t>
+            </w:r>
+            <w:proofErr w:type="spellEnd"/>
+            <w:r>
+              <w:t xml:space="preserve"> </w:t>
+            </w:r>
+            <w:proofErr w:type="spellStart"/>
+            <w:r>
+              <w:t>na</w:t>
+            </w:r>
+            <w:proofErr w:type="spellEnd"/>
+            <w:r>
+              <w:t xml:space="preserve"> </w:t>
+            </w:r>
+            <w:proofErr w:type="spellStart"/>
+            <w:r>
+              <w:t>tržište</w:t>
+            </w:r>
+            <w:proofErr w:type="spellEnd"/>
+            <w:r>
+              <w:t xml:space="preserve"> </w:t>
+            </w:r>
+            <w:proofErr w:type="spellStart"/>
+            <w:r>
+              <w:t>rada</w:t>
+            </w:r>
+            <w:proofErr w:type="spellEnd"/>
+          </w:p>
+          <w:p>
+            <w:pPr>
+              <w:spacing w:after="0" w:line="240" w:lineRule="auto"/>
+            </w:pPr>
+            <w:r>
+              <w:t>-</w:t>
+            </w:r>
+            <w:proofErr w:type="spellStart"/>
+            <w:r>
+              <w:t>razvoj</w:t>
+            </w:r>
+            <w:proofErr w:type="spellEnd"/>
+            <w:r>
+              <w:t xml:space="preserve"> </w:t>
+            </w:r>
+            <w:proofErr w:type="spellStart"/>
+            <w:r>
+              <w:t>novih</w:t>
+            </w:r>
+            <w:proofErr w:type="spellEnd"/>
+            <w:r>
+              <w:t xml:space="preserve"> </w:t>
+            </w:r>
+            <w:proofErr w:type="spellStart"/>
+            <w:r>
+              <w:t>praktičnih</w:t>
+            </w:r>
+            <w:proofErr w:type="spellEnd"/>
+            <w:r>
+              <w:t xml:space="preserve"> </w:t>
+            </w:r>
+            <w:proofErr w:type="spellStart"/>
+            <w:r>
+              <w:t>veština</w:t>
+            </w:r>
+            <w:proofErr w:type="spellEnd"/>
+          </w:p>
+          <w:p>
+            <w:pPr>
+              <w:spacing w:after="0" w:line="240" w:lineRule="auto"/>
+            </w:pPr>
+            <w:r>
+              <w:t>-</w:t>
+            </w:r>
+            <w:proofErr w:type="spellStart"/>
+            <w:r>
+              <w:t>dugoročna</w:t>
+            </w:r>
+            <w:proofErr w:type="spellEnd"/>
+            <w:r>
+              <w:t xml:space="preserve"> </w:t>
+            </w:r>
+            <w:proofErr w:type="spellStart"/>
+            <w:r>
+              <w:t>korist</w:t>
+            </w:r>
+            <w:proofErr w:type="spellEnd"/>
+            <w:r>
+              <w:t xml:space="preserve"> za </w:t>
+            </w:r>
+            <w:proofErr w:type="spellStart"/>
+            <w:r>
+              <w:t>edukacione</w:t>
+            </w:r>
+            <w:proofErr w:type="spellEnd"/>
+            <w:r>
+              <w:t xml:space="preserve"> </w:t>
+            </w:r>
+            <w:proofErr w:type="spellStart"/>
+            <w:r>
+              <w:t>ustanove</w:t>
+            </w:r>
+            <w:proofErr w:type="spellEnd"/>
+            <w:r>
+              <w:t xml:space="preserve"> </w:t>
+            </w:r>
+            <w:proofErr w:type="spellStart"/>
+            <w:r>
+              <w:t>i</w:t>
+            </w:r>
+            <w:proofErr w:type="spellEnd"/>
+            <w:r>
+              <w:t xml:space="preserve"> </w:t>
+            </w:r>
+            <w:proofErr w:type="spellStart"/>
+            <w:r>
+              <w:t>poslovni</w:t>
+            </w:r>
+            <w:proofErr w:type="spellEnd"/>
+            <w:r>
+              <w:t xml:space="preserve"> </w:t>
+            </w:r>
+            <w:proofErr w:type="spellStart"/>
+            <w:r>
+              <w:t>svet</w:t>
+            </w:r>
+            <w:proofErr w:type="spellEnd"/>
+          </w:p>
+          <w:p>
+            <w:r>
+              <w:t>-</w:t>
+            </w:r>
+            <w:proofErr w:type="spellStart"/>
+            <w:r>
+              <w:t>bolja</w:t>
+            </w:r>
+            <w:proofErr w:type="spellEnd"/>
+            <w:r>
+              <w:t xml:space="preserve"> </w:t>
+            </w:r>
+            <w:proofErr w:type="spellStart"/>
+            <w:r>
+              <w:t>informisanost</w:t>
+            </w:r>
+            <w:proofErr w:type="spellEnd"/>
+            <w:r>
+              <w:t xml:space="preserve"> </w:t>
+            </w:r>
+            <w:proofErr w:type="spellStart"/>
+            <w:r>
+              <w:t>studenata</w:t>
+            </w:r>
+            <w:proofErr w:type="spellEnd"/>
+            <w:r>
+              <w:t xml:space="preserve"> o </w:t>
+            </w:r>
+            <w:proofErr w:type="spellStart"/>
+            <w:r>
+              <w:t>karijernim</w:t>
+            </w:r>
+            <w:proofErr w:type="spellEnd"/>
+            <w:r>
+              <w:t xml:space="preserve"> </w:t>
+            </w:r>
+            <w:proofErr w:type="spellStart"/>
+            <w:r>
+              <w:t>mogućnostima</w:t>
+            </w:r>
+            <w:proofErr w:type="spellEnd"/>
+          </w:p>
         </w:tc>
         <w:tc>
           <w:tcPr>
@@ -136,7 +429,98 @@
               <w:jc w:val="center"/>
             </w:pPr>
           </w:p>
-          <w:p/>
+          <w:p>
+            <w:pPr>
+              <w:spacing w:after="0" w:line="240" w:lineRule="auto"/>
+            </w:pPr>
+            <w:r>
+              <w:t>-</w:t>
+            </w:r>
+            <w:proofErr w:type="spellStart"/>
+            <w:r>
+              <w:t>nedostatak</w:t>
+            </w:r>
+            <w:proofErr w:type="spellEnd"/>
+            <w:r>
+              <w:t xml:space="preserve"> </w:t>
+            </w:r>
+            <w:proofErr w:type="spellStart"/>
+            <w:r>
+              <w:t>zainteresovanih</w:t>
+            </w:r>
+            <w:proofErr w:type="spellEnd"/>
+            <w:r>
+              <w:t xml:space="preserve"> </w:t>
+            </w:r>
+            <w:proofErr w:type="spellStart"/>
+            <w:r>
+              <w:t>firmi</w:t>
+            </w:r>
+            <w:proofErr w:type="spellEnd"/>
+          </w:p>
+          <w:p>
+            <w:pPr>
+              <w:spacing w:after="0" w:line="240" w:lineRule="auto"/>
+            </w:pPr>
+            <w:r>
+              <w:t>-</w:t>
+            </w:r>
+            <w:proofErr w:type="spellStart"/>
+            <w:r>
+              <w:t>finansijska</w:t>
+            </w:r>
+            <w:proofErr w:type="spellEnd"/>
+            <w:r>
+              <w:t xml:space="preserve"> </w:t>
+            </w:r>
+            <w:proofErr w:type="spellStart"/>
+            <w:r>
+              <w:t>ograničenja</w:t>
+            </w:r>
+            <w:proofErr w:type="spellEnd"/>
+          </w:p>
+          <w:p>
+            <w:r>
+              <w:t>-</w:t>
+            </w:r>
+            <w:proofErr w:type="spellStart"/>
+            <w:r>
+              <w:t>koordinacija</w:t>
+            </w:r>
+            <w:proofErr w:type="spellEnd"/>
+            <w:r>
+              <w:t xml:space="preserve"> </w:t>
+            </w:r>
+            <w:proofErr w:type="spellStart"/>
+            <w:r>
+              <w:t>između</w:t>
+            </w:r>
+            <w:proofErr w:type="spellEnd"/>
+            <w:r>
+              <w:t xml:space="preserve"> </w:t>
+            </w:r>
+            <w:proofErr w:type="spellStart"/>
+            <w:r>
+              <w:t>ustanova</w:t>
+            </w:r>
+            <w:proofErr w:type="spellEnd"/>
+            <w:r>
+              <w:t xml:space="preserve"> </w:t>
+            </w:r>
+            <w:proofErr w:type="spellStart"/>
+            <w:r>
+              <w:t>i</w:t>
+            </w:r>
+            <w:proofErr w:type="spellEnd"/>
+            <w:r>
+              <w:t xml:space="preserve"> </w:t>
+            </w:r>
+            <w:proofErr w:type="spellStart"/>
+            <w:r>
+              <w:t>firmi</w:t>
+            </w:r>
+            <w:proofErr w:type="spellEnd"/>
+          </w:p>
         </w:tc>
       </w:tr>
       <w:tr>

</xml_diff>

<commit_message>
SWOT analiza - snage
</commit_message>
<xml_diff>
--- a/SWOT analiza.docx
+++ b/SWOT analiza.docx
@@ -97,9 +97,6 @@
             </w:pPr>
           </w:p>
           <w:p>
-            <w:pPr>
-              <w:spacing w:after="0" w:line="240" w:lineRule="auto"/>
-            </w:pPr>
             <w:r>
               <w:t>-</w:t>
             </w:r>
@@ -150,9 +147,6 @@
             <w:proofErr w:type="spellEnd"/>
           </w:p>
           <w:p>
-            <w:pPr>
-              <w:spacing w:after="0" w:line="240" w:lineRule="auto"/>
-            </w:pPr>
             <w:r>
               <w:t>-</w:t>
             </w:r>
@@ -198,9 +192,6 @@
             </w:r>
           </w:p>
           <w:p>
-            <w:pPr>
-              <w:spacing w:after="0" w:line="240" w:lineRule="auto"/>
-            </w:pPr>
             <w:r>
               <w:t>-</w:t>
             </w:r>
@@ -251,9 +242,6 @@
             <w:proofErr w:type="spellEnd"/>
           </w:p>
           <w:p>
-            <w:pPr>
-              <w:spacing w:after="0" w:line="240" w:lineRule="auto"/>
-            </w:pPr>
             <w:r>
               <w:t>-</w:t>
             </w:r>
@@ -288,9 +276,6 @@
             <w:proofErr w:type="spellEnd"/>
           </w:p>
           <w:p>
-            <w:pPr>
-              <w:spacing w:after="0" w:line="240" w:lineRule="auto"/>
-            </w:pPr>
             <w:r>
               <w:t>-</w:t>
             </w:r>
@@ -324,15 +309,7 @@
             </w:r>
             <w:proofErr w:type="spellEnd"/>
             <w:r>
-              <w:t xml:space="preserve"> </w:t>
-            </w:r>
-            <w:proofErr w:type="spellStart"/>
-            <w:r>
-              <w:t>i</w:t>
-            </w:r>
-            <w:proofErr w:type="spellEnd"/>
-            <w:r>
-              <w:t xml:space="preserve"> </w:t>
+              <w:t xml:space="preserve"> i </w:t>
             </w:r>
             <w:proofErr w:type="spellStart"/>
             <w:r>

</xml_diff>

<commit_message>
SWOT analiza - prilike
</commit_message>
<xml_diff>
--- a/SWOT analiza.docx
+++ b/SWOT analiza.docx
@@ -407,9 +407,6 @@
             </w:pPr>
           </w:p>
           <w:p>
-            <w:pPr>
-              <w:spacing w:after="0" w:line="240" w:lineRule="auto"/>
-            </w:pPr>
             <w:r>
               <w:t>-</w:t>
             </w:r>
@@ -436,9 +433,6 @@
             <w:proofErr w:type="spellEnd"/>
           </w:p>
           <w:p>
-            <w:pPr>
-              <w:spacing w:after="0" w:line="240" w:lineRule="auto"/>
-            </w:pPr>
             <w:r>
               <w:t>-</w:t>
             </w:r>
@@ -535,10 +529,58 @@
           </w:p>
           <w:p>
             <w:pPr>
+              <w:spacing w:after="0" w:line="240" w:lineRule="auto"/>
               <w:rPr>
                 <w:lang w:val="sr-Latn-RS"/>
               </w:rPr>
             </w:pPr>
+            <w:r>
+              <w:rPr>
+                <w:lang w:val="sr-Latn-RS"/>
+              </w:rPr>
+              <w:t>-razvoj međunarodne saradnje</w:t>
+            </w:r>
+          </w:p>
+          <w:p>
+            <w:pPr>
+              <w:spacing w:after="0" w:line="240" w:lineRule="auto"/>
+              <w:rPr>
+                <w:lang w:val="sr-Latn-RS"/>
+              </w:rPr>
+            </w:pPr>
+            <w:r>
+              <w:rPr>
+                <w:lang w:val="sr-Latn-RS"/>
+              </w:rPr>
+              <w:t>-razvoj inovativnih ideja</w:t>
+            </w:r>
+          </w:p>
+          <w:p>
+            <w:pPr>
+              <w:spacing w:after="0" w:line="240" w:lineRule="auto"/>
+              <w:rPr>
+                <w:lang w:val="sr-Latn-RS"/>
+              </w:rPr>
+            </w:pPr>
+            <w:r>
+              <w:rPr>
+                <w:lang w:val="sr-Latn-RS"/>
+              </w:rPr>
+              <w:t>-povećanje angažmana studenata</w:t>
+            </w:r>
+          </w:p>
+          <w:p>
+            <w:pPr>
+              <w:rPr>
+                <w:lang w:val="sr-Latn-RS"/>
+              </w:rPr>
+            </w:pPr>
+            <w:r>
+              <w:rPr>
+                <w:lang w:val="sr-Latn-RS"/>
+              </w:rPr>
+              <w:t>-povećanje mogućnosti zapošljavanja</w:t>
+            </w:r>
           </w:p>
         </w:tc>
         <w:tc>

</xml_diff>

<commit_message>
SWOT analiza - pretnje
</commit_message>
<xml_diff>
--- a/SWOT analiza.docx
+++ b/SWOT analiza.docx
@@ -19,19 +19,8 @@
           <w:sz w:val="40"/>
           <w:szCs w:val="40"/>
         </w:rPr>
-        <w:t xml:space="preserve">SWOT </w:t>
+        <w:t>SWOT analiza</w:t>
       </w:r>
-      <w:proofErr w:type="spellStart"/>
-      <w:r>
-        <w:rPr>
-          <w:b/>
-          <w:bCs/>
-          <w:sz w:val="40"/>
-          <w:szCs w:val="40"/>
-        </w:rPr>
-        <w:t>analiza</w:t>
-      </w:r>
-      <w:proofErr w:type="spellEnd"/>
     </w:p>
     <w:p>
       <w:pPr>
@@ -98,274 +87,33 @@
           </w:p>
           <w:p>
             <w:r>
-              <w:t>-</w:t>
-            </w:r>
-            <w:proofErr w:type="spellStart"/>
-            <w:r>
-              <w:t>povećana</w:t>
-            </w:r>
-            <w:proofErr w:type="spellEnd"/>
-            <w:r>
-              <w:t xml:space="preserve"> </w:t>
-            </w:r>
-            <w:proofErr w:type="spellStart"/>
-            <w:r>
-              <w:t>konkurentnost</w:t>
-            </w:r>
-            <w:proofErr w:type="spellEnd"/>
-            <w:r>
-              <w:t xml:space="preserve"> </w:t>
-            </w:r>
-            <w:proofErr w:type="spellStart"/>
-            <w:r>
-              <w:t>studenata</w:t>
-            </w:r>
-            <w:proofErr w:type="spellEnd"/>
-            <w:r>
-              <w:t xml:space="preserve"> </w:t>
-            </w:r>
-            <w:proofErr w:type="spellStart"/>
-            <w:r>
-              <w:t>na</w:t>
-            </w:r>
-            <w:proofErr w:type="spellEnd"/>
-            <w:r>
-              <w:t xml:space="preserve"> </w:t>
-            </w:r>
-            <w:proofErr w:type="spellStart"/>
-            <w:r>
-              <w:t>tržištu</w:t>
-            </w:r>
-            <w:proofErr w:type="spellEnd"/>
-            <w:r>
-              <w:t xml:space="preserve"> </w:t>
-            </w:r>
-            <w:proofErr w:type="spellStart"/>
-            <w:r>
-              <w:t>rada</w:t>
-            </w:r>
-            <w:proofErr w:type="spellEnd"/>
-          </w:p>
-          <w:p>
-            <w:r>
-              <w:t>-</w:t>
-            </w:r>
-            <w:proofErr w:type="spellStart"/>
-            <w:r>
-              <w:t>usklađenost</w:t>
-            </w:r>
-            <w:proofErr w:type="spellEnd"/>
-            <w:r>
-              <w:t xml:space="preserve"> </w:t>
-            </w:r>
-            <w:proofErr w:type="spellStart"/>
-            <w:r>
-              <w:t>obrazovanja</w:t>
-            </w:r>
-            <w:proofErr w:type="spellEnd"/>
-            <w:r>
-              <w:t xml:space="preserve"> </w:t>
-            </w:r>
-            <w:proofErr w:type="spellStart"/>
-            <w:r>
-              <w:t>sa</w:t>
-            </w:r>
-            <w:proofErr w:type="spellEnd"/>
-            <w:r>
-              <w:t xml:space="preserve"> </w:t>
-            </w:r>
-            <w:proofErr w:type="spellStart"/>
-            <w:r>
-              <w:t>potrebama</w:t>
-            </w:r>
-            <w:proofErr w:type="spellEnd"/>
-            <w:r>
-              <w:t xml:space="preserve"> </w:t>
-            </w:r>
-            <w:proofErr w:type="spellStart"/>
-            <w:r>
-              <w:t>tržišta</w:t>
-            </w:r>
-            <w:proofErr w:type="spellEnd"/>
-            <w:r>
-              <w:t xml:space="preserve"> </w:t>
-            </w:r>
-          </w:p>
-          <w:p>
-            <w:r>
-              <w:t>-</w:t>
-            </w:r>
-            <w:proofErr w:type="spellStart"/>
-            <w:r>
-              <w:t>olakšan</w:t>
-            </w:r>
-            <w:proofErr w:type="spellEnd"/>
-            <w:r>
-              <w:t xml:space="preserve"> </w:t>
-            </w:r>
-            <w:proofErr w:type="spellStart"/>
-            <w:r>
-              <w:t>pristup</w:t>
-            </w:r>
-            <w:proofErr w:type="spellEnd"/>
-            <w:r>
-              <w:t xml:space="preserve"> </w:t>
-            </w:r>
-            <w:proofErr w:type="spellStart"/>
-            <w:r>
-              <w:t>studentima</w:t>
-            </w:r>
-            <w:proofErr w:type="spellEnd"/>
-            <w:r>
-              <w:t xml:space="preserve"> </w:t>
-            </w:r>
-            <w:proofErr w:type="spellStart"/>
-            <w:r>
-              <w:t>na</w:t>
-            </w:r>
-            <w:proofErr w:type="spellEnd"/>
-            <w:r>
-              <w:t xml:space="preserve"> </w:t>
-            </w:r>
-            <w:proofErr w:type="spellStart"/>
-            <w:r>
-              <w:t>tržište</w:t>
-            </w:r>
-            <w:proofErr w:type="spellEnd"/>
-            <w:r>
-              <w:t xml:space="preserve"> </w:t>
-            </w:r>
-            <w:proofErr w:type="spellStart"/>
-            <w:r>
-              <w:t>rada</w:t>
-            </w:r>
-            <w:proofErr w:type="spellEnd"/>
-          </w:p>
-          <w:p>
-            <w:r>
-              <w:t>-</w:t>
-            </w:r>
-            <w:proofErr w:type="spellStart"/>
-            <w:r>
-              <w:t>razvoj</w:t>
-            </w:r>
-            <w:proofErr w:type="spellEnd"/>
-            <w:r>
-              <w:t xml:space="preserve"> </w:t>
-            </w:r>
-            <w:proofErr w:type="spellStart"/>
-            <w:r>
-              <w:t>novih</w:t>
-            </w:r>
-            <w:proofErr w:type="spellEnd"/>
-            <w:r>
-              <w:t xml:space="preserve"> </w:t>
-            </w:r>
-            <w:proofErr w:type="spellStart"/>
-            <w:r>
-              <w:t>praktičnih</w:t>
-            </w:r>
-            <w:proofErr w:type="spellEnd"/>
-            <w:r>
-              <w:t xml:space="preserve"> </w:t>
-            </w:r>
-            <w:proofErr w:type="spellStart"/>
-            <w:r>
-              <w:t>veština</w:t>
-            </w:r>
-            <w:proofErr w:type="spellEnd"/>
-          </w:p>
-          <w:p>
-            <w:r>
-              <w:t>-</w:t>
-            </w:r>
-            <w:proofErr w:type="spellStart"/>
-            <w:r>
-              <w:t>dugoročna</w:t>
-            </w:r>
-            <w:proofErr w:type="spellEnd"/>
-            <w:r>
-              <w:t xml:space="preserve"> </w:t>
-            </w:r>
-            <w:proofErr w:type="spellStart"/>
-            <w:r>
-              <w:t>korist</w:t>
-            </w:r>
-            <w:proofErr w:type="spellEnd"/>
-            <w:r>
-              <w:t xml:space="preserve"> za </w:t>
-            </w:r>
-            <w:proofErr w:type="spellStart"/>
-            <w:r>
-              <w:t>edukacione</w:t>
-            </w:r>
-            <w:proofErr w:type="spellEnd"/>
-            <w:r>
-              <w:t xml:space="preserve"> </w:t>
-            </w:r>
-            <w:proofErr w:type="spellStart"/>
-            <w:r>
-              <w:t>ustanove</w:t>
-            </w:r>
-            <w:proofErr w:type="spellEnd"/>
-            <w:r>
-              <w:t xml:space="preserve"> i </w:t>
-            </w:r>
-            <w:proofErr w:type="spellStart"/>
-            <w:r>
-              <w:t>poslovni</w:t>
-            </w:r>
-            <w:proofErr w:type="spellEnd"/>
-            <w:r>
-              <w:t xml:space="preserve"> </w:t>
-            </w:r>
-            <w:proofErr w:type="spellStart"/>
-            <w:r>
-              <w:t>svet</w:t>
-            </w:r>
-            <w:proofErr w:type="spellEnd"/>
-          </w:p>
-          <w:p>
-            <w:r>
-              <w:t>-</w:t>
-            </w:r>
-            <w:proofErr w:type="spellStart"/>
-            <w:r>
-              <w:t>bolja</w:t>
-            </w:r>
-            <w:proofErr w:type="spellEnd"/>
-            <w:r>
-              <w:t xml:space="preserve"> </w:t>
-            </w:r>
-            <w:proofErr w:type="spellStart"/>
-            <w:r>
-              <w:t>informisanost</w:t>
-            </w:r>
-            <w:proofErr w:type="spellEnd"/>
-            <w:r>
-              <w:t xml:space="preserve"> </w:t>
-            </w:r>
-            <w:proofErr w:type="spellStart"/>
-            <w:r>
-              <w:t>studenata</w:t>
-            </w:r>
-            <w:proofErr w:type="spellEnd"/>
-            <w:r>
-              <w:t xml:space="preserve"> o </w:t>
-            </w:r>
-            <w:proofErr w:type="spellStart"/>
-            <w:r>
-              <w:t>karijernim</w:t>
-            </w:r>
-            <w:proofErr w:type="spellEnd"/>
-            <w:r>
-              <w:t xml:space="preserve"> </w:t>
-            </w:r>
-            <w:proofErr w:type="spellStart"/>
-            <w:r>
-              <w:t>mogućnostima</w:t>
-            </w:r>
-            <w:proofErr w:type="spellEnd"/>
+              <w:t>-povećana konkurentnost studenata na tržištu rada</w:t>
+            </w:r>
+          </w:p>
+          <w:p>
+            <w:r>
+              <w:t xml:space="preserve">-usklađenost obrazovanja sa potrebama tržišta </w:t>
+            </w:r>
+          </w:p>
+          <w:p>
+            <w:r>
+              <w:t>-olakšan pristup studentima na tržište rada</w:t>
+            </w:r>
+          </w:p>
+          <w:p>
+            <w:r>
+              <w:t>-razvoj novih praktičnih veština</w:t>
+            </w:r>
+          </w:p>
+          <w:p>
+            <w:r>
+              <w:t>-dugoročna korist za edukacione ustanove i poslovni svet</w:t>
+            </w:r>
+          </w:p>
+          <w:p>
+            <w:r>
+              <w:t>-bolja informisanost studenata o karijernim mogućnostima</w:t>
+            </w:r>
           </w:p>
         </w:tc>
         <w:tc>
@@ -408,89 +156,18 @@
           </w:p>
           <w:p>
             <w:r>
-              <w:t>-</w:t>
-            </w:r>
-            <w:proofErr w:type="spellStart"/>
-            <w:r>
-              <w:t>nedostatak</w:t>
-            </w:r>
-            <w:proofErr w:type="spellEnd"/>
-            <w:r>
-              <w:t xml:space="preserve"> </w:t>
-            </w:r>
-            <w:proofErr w:type="spellStart"/>
-            <w:r>
-              <w:t>zainteresovanih</w:t>
-            </w:r>
-            <w:proofErr w:type="spellEnd"/>
-            <w:r>
-              <w:t xml:space="preserve"> </w:t>
-            </w:r>
-            <w:proofErr w:type="spellStart"/>
-            <w:r>
-              <w:t>firmi</w:t>
-            </w:r>
-            <w:proofErr w:type="spellEnd"/>
-          </w:p>
-          <w:p>
-            <w:r>
-              <w:t>-</w:t>
-            </w:r>
-            <w:proofErr w:type="spellStart"/>
-            <w:r>
-              <w:t>finansijska</w:t>
-            </w:r>
-            <w:proofErr w:type="spellEnd"/>
-            <w:r>
-              <w:t xml:space="preserve"> </w:t>
-            </w:r>
-            <w:proofErr w:type="spellStart"/>
-            <w:r>
-              <w:t>ograničenja</w:t>
-            </w:r>
-            <w:proofErr w:type="spellEnd"/>
-          </w:p>
-          <w:p>
-            <w:r>
-              <w:t>-</w:t>
-            </w:r>
-            <w:proofErr w:type="spellStart"/>
-            <w:r>
-              <w:t>koordinacija</w:t>
-            </w:r>
-            <w:proofErr w:type="spellEnd"/>
-            <w:r>
-              <w:t xml:space="preserve"> </w:t>
-            </w:r>
-            <w:proofErr w:type="spellStart"/>
-            <w:r>
-              <w:t>između</w:t>
-            </w:r>
-            <w:proofErr w:type="spellEnd"/>
-            <w:r>
-              <w:t xml:space="preserve"> </w:t>
-            </w:r>
-            <w:proofErr w:type="spellStart"/>
-            <w:r>
-              <w:t>ustanova</w:t>
-            </w:r>
-            <w:proofErr w:type="spellEnd"/>
-            <w:r>
-              <w:t xml:space="preserve"> </w:t>
-            </w:r>
-            <w:proofErr w:type="spellStart"/>
-            <w:r>
-              <w:t>i</w:t>
-            </w:r>
-            <w:proofErr w:type="spellEnd"/>
-            <w:r>
-              <w:t xml:space="preserve"> </w:t>
-            </w:r>
-            <w:proofErr w:type="spellStart"/>
-            <w:r>
-              <w:t>firmi</w:t>
-            </w:r>
-            <w:proofErr w:type="spellEnd"/>
+              <w:t>-nedostatak zainteresovanih firmi</w:t>
+            </w:r>
+          </w:p>
+          <w:p>
+            <w:r>
+              <w:t>-finansijska ograničenja</w:t>
+            </w:r>
+          </w:p>
+          <w:p>
+            <w:r>
+              <w:t>-koordinacija između ustanova i firmi</w:t>
+            </w:r>
           </w:p>
         </w:tc>
       </w:tr>
@@ -529,7 +206,6 @@
           </w:p>
           <w:p>
             <w:pPr>
-              <w:spacing w:after="0" w:line="240" w:lineRule="auto"/>
               <w:rPr>
                 <w:lang w:val="sr-Latn-RS"/>
               </w:rPr>
@@ -543,7 +219,6 @@
           </w:p>
           <w:p>
             <w:pPr>
-              <w:spacing w:after="0" w:line="240" w:lineRule="auto"/>
               <w:rPr>
                 <w:lang w:val="sr-Latn-RS"/>
               </w:rPr>
@@ -557,7 +232,6 @@
           </w:p>
           <w:p>
             <w:pPr>
-              <w:spacing w:after="0" w:line="240" w:lineRule="auto"/>
               <w:rPr>
                 <w:lang w:val="sr-Latn-RS"/>
               </w:rPr>
@@ -612,7 +286,27 @@
               <w:jc w:val="center"/>
             </w:pPr>
           </w:p>
-          <w:p/>
+          <w:p>
+            <w:pPr>
+              <w:spacing w:after="0" w:line="240" w:lineRule="auto"/>
+            </w:pPr>
+            <w:r>
+              <w:t>-nepostojanje dovoljno stručnjaka i njihova nezainterovanost</w:t>
+            </w:r>
+          </w:p>
+          <w:p>
+            <w:pPr>
+              <w:spacing w:after="0" w:line="240" w:lineRule="auto"/>
+            </w:pPr>
+            <w:r>
+              <w:t>-poteškoće u pronalaženju adekvatnih partnera</w:t>
+            </w:r>
+          </w:p>
+          <w:p>
+            <w:r>
+              <w:t>-tehničke poteškoće</w:t>
+            </w:r>
+          </w:p>
         </w:tc>
       </w:tr>
     </w:tbl>

</xml_diff>